<commit_message>
updated blog with new finder app
</commit_message>
<xml_diff>
--- a/Blog_Javascript_Project.docx
+++ b/Blog_Javascript_Project.docx
@@ -49,7 +49,21 @@
           <w:rFonts w:cstheme="minorHAnsi"/>
           <w:shd w:val="clear" w:color="auto" w:fill="FFFFFF"/>
         </w:rPr>
-        <w:t xml:space="preserve"> JavaScript phase of </w:t>
+        <w:t xml:space="preserve"> JavaScript phase</w:t>
+      </w:r>
+      <w:r>
+        <w:rPr>
+          <w:rFonts w:cstheme="minorHAnsi"/>
+          <w:shd w:val="clear" w:color="auto" w:fill="FFFFFF"/>
+        </w:rPr>
+        <w:t>,</w:t>
+      </w:r>
+      <w:r>
+        <w:rPr>
+          <w:rFonts w:cstheme="minorHAnsi"/>
+          <w:shd w:val="clear" w:color="auto" w:fill="FFFFFF"/>
+        </w:rPr>
+        <w:t xml:space="preserve"> of </w:t>
       </w:r>
       <w:r>
         <w:rPr>
@@ -255,7 +269,19 @@
         <w:rPr>
           <w:rFonts w:cstheme="minorHAnsi"/>
         </w:rPr>
-        <w:t xml:space="preserve"> key was challenging but I after researching and testing out ideas I settled on</w:t>
+        <w:t xml:space="preserve"> key was challenging but after researching and testing out </w:t>
+      </w:r>
+      <w:r>
+        <w:rPr>
+          <w:rFonts w:cstheme="minorHAnsi"/>
+        </w:rPr>
+        <w:t>different API’s</w:t>
+      </w:r>
+      <w:r>
+        <w:rPr>
+          <w:rFonts w:cstheme="minorHAnsi"/>
+        </w:rPr>
+        <w:t xml:space="preserve"> I settled on</w:t>
       </w:r>
       <w:r>
         <w:rPr>
@@ -288,7 +314,7 @@
         <w:rPr>
           <w:rFonts w:cstheme="minorHAnsi"/>
         </w:rPr>
-        <w:t xml:space="preserve">. The API </w:t>
+        <w:t>. Th</w:t>
       </w:r>
       <w:r>
         <w:rPr>
@@ -300,6 +326,18 @@
         <w:rPr>
           <w:rFonts w:cstheme="minorHAnsi"/>
         </w:rPr>
+        <w:t xml:space="preserve"> API </w:t>
+      </w:r>
+      <w:r>
+        <w:rPr>
+          <w:rFonts w:cstheme="minorHAnsi"/>
+        </w:rPr>
+        <w:t>is</w:t>
+      </w:r>
+      <w:r>
+        <w:rPr>
+          <w:rFonts w:cstheme="minorHAnsi"/>
+        </w:rPr>
         <w:t xml:space="preserve"> </w:t>
       </w:r>
       <w:proofErr w:type="gramStart"/>
@@ -356,7 +394,7 @@
         <w:rPr>
           <w:rFonts w:cstheme="minorHAnsi"/>
         </w:rPr>
-        <w:t>,</w:t>
+        <w:t xml:space="preserve"> they have</w:t>
       </w:r>
       <w:r>
         <w:rPr>
@@ -368,7 +406,19 @@
         <w:rPr>
           <w:rFonts w:cstheme="minorHAnsi"/>
         </w:rPr>
-        <w:t xml:space="preserve">in their database, </w:t>
+        <w:t>in their databa</w:t>
+      </w:r>
+      <w:r>
+        <w:rPr>
+          <w:rFonts w:cstheme="minorHAnsi"/>
+        </w:rPr>
+        <w:t>se</w:t>
+      </w:r>
+      <w:r>
+        <w:rPr>
+          <w:rFonts w:cstheme="minorHAnsi"/>
+        </w:rPr>
+        <w:t xml:space="preserve"> </w:t>
       </w:r>
       <w:r>
         <w:rPr>
@@ -398,55 +448,13 @@
         <w:rPr>
           <w:rFonts w:cstheme="minorHAnsi"/>
         </w:rPr>
-        <w:t xml:space="preserve"> the app visually appealing. </w:t>
-      </w:r>
-      <w:r>
-        <w:rPr>
-          <w:rFonts w:cstheme="minorHAnsi"/>
-        </w:rPr>
-        <w:t xml:space="preserve">Using this API, </w:t>
-      </w:r>
-      <w:r>
-        <w:rPr>
-          <w:rFonts w:cstheme="minorHAnsi"/>
-        </w:rPr>
-        <w:t>I decided to create a</w:t>
-      </w:r>
-      <w:r>
-        <w:rPr>
-          <w:rFonts w:cstheme="minorHAnsi"/>
-        </w:rPr>
-        <w:t xml:space="preserve"> simple</w:t>
-      </w:r>
-      <w:r>
-        <w:rPr>
-          <w:rFonts w:cstheme="minorHAnsi"/>
-        </w:rPr>
-        <w:t xml:space="preserve"> classic cocktail </w:t>
-      </w:r>
-      <w:r>
-        <w:rPr>
-          <w:rFonts w:cstheme="minorHAnsi"/>
-        </w:rPr>
-        <w:t>recipe</w:t>
-      </w:r>
-      <w:r>
-        <w:rPr>
-          <w:rFonts w:cstheme="minorHAnsi"/>
-        </w:rPr>
-        <w:t xml:space="preserve"> app with </w:t>
-      </w:r>
-      <w:r>
-        <w:rPr>
-          <w:rFonts w:cstheme="minorHAnsi"/>
-        </w:rPr>
-        <w:t>recipes</w:t>
-      </w:r>
-      <w:r>
-        <w:rPr>
-          <w:rFonts w:cstheme="minorHAnsi"/>
-        </w:rPr>
-        <w:t xml:space="preserve"> for nine cocktails and the ability to like each individual cocktail.</w:t>
+        <w:t xml:space="preserve"> the app visually appealing</w:t>
+      </w:r>
+      <w:r>
+        <w:rPr>
+          <w:rFonts w:cstheme="minorHAnsi"/>
+        </w:rPr>
+        <w:t>.</w:t>
       </w:r>
     </w:p>
     <w:p>
@@ -459,7 +467,7 @@
         <w:rPr>
           <w:rFonts w:cstheme="minorHAnsi"/>
         </w:rPr>
-        <w:t>Writing the Code</w:t>
+        <w:t>Creating the SPA</w:t>
       </w:r>
     </w:p>
     <w:p>
@@ -472,37 +480,61 @@
         <w:rPr>
           <w:rFonts w:cstheme="minorHAnsi"/>
         </w:rPr>
-        <w:t>I used</w:t>
-      </w:r>
-      <w:r>
-        <w:rPr>
-          <w:rFonts w:cstheme="minorHAnsi"/>
-        </w:rPr>
-        <w:t xml:space="preserve"> my </w:t>
-      </w:r>
-      <w:r>
-        <w:rPr>
-          <w:rFonts w:cstheme="minorHAnsi"/>
-        </w:rPr>
-        <w:t>G</w:t>
-      </w:r>
-      <w:r>
-        <w:rPr>
-          <w:rFonts w:cstheme="minorHAnsi"/>
-        </w:rPr>
-        <w:t xml:space="preserve">oogle </w:t>
-      </w:r>
-      <w:r>
-        <w:rPr>
-          <w:rFonts w:cstheme="minorHAnsi"/>
-        </w:rPr>
-        <w:t xml:space="preserve">skills together with </w:t>
-      </w:r>
-      <w:r>
-        <w:rPr>
-          <w:rFonts w:cstheme="minorHAnsi"/>
-        </w:rPr>
-        <w:t>skills learned so</w:t>
+        <w:t>I initially created a cocktail recipe app that had recipes for nine classic cocktails</w:t>
+      </w:r>
+      <w:r>
+        <w:rPr>
+          <w:rFonts w:cstheme="minorHAnsi"/>
+        </w:rPr>
+        <w:t xml:space="preserve"> that I chose from the API database</w:t>
+      </w:r>
+      <w:r>
+        <w:rPr>
+          <w:rFonts w:cstheme="minorHAnsi"/>
+        </w:rPr>
+        <w:t xml:space="preserve">. It looked </w:t>
+      </w:r>
+      <w:r>
+        <w:rPr>
+          <w:rFonts w:cstheme="minorHAnsi"/>
+        </w:rPr>
+        <w:t xml:space="preserve">pretty </w:t>
+      </w:r>
+      <w:r>
+        <w:rPr>
+          <w:rFonts w:cstheme="minorHAnsi"/>
+        </w:rPr>
+        <w:t xml:space="preserve">good and would have satisfied all the project </w:t>
+      </w:r>
+      <w:r>
+        <w:rPr>
+          <w:rFonts w:cstheme="minorHAnsi"/>
+        </w:rPr>
+        <w:t>deliverables,</w:t>
+      </w:r>
+      <w:r>
+        <w:rPr>
+          <w:rFonts w:cstheme="minorHAnsi"/>
+        </w:rPr>
+        <w:t xml:space="preserve"> but it was </w:t>
+      </w:r>
+      <w:r>
+        <w:rPr>
+          <w:rFonts w:cstheme="minorHAnsi"/>
+        </w:rPr>
+        <w:t>super</w:t>
+      </w:r>
+      <w:r>
+        <w:rPr>
+          <w:rFonts w:cstheme="minorHAnsi"/>
+        </w:rPr>
+        <w:t xml:space="preserve"> basic so </w:t>
+      </w:r>
+      <w:r>
+        <w:rPr>
+          <w:rFonts w:cstheme="minorHAnsi"/>
+        </w:rPr>
+        <w:t>using</w:t>
       </w:r>
       <w:r>
         <w:rPr>
@@ -514,209 +546,71 @@
         <w:rPr>
           <w:rFonts w:cstheme="minorHAnsi"/>
         </w:rPr>
-        <w:t>far</w:t>
-      </w:r>
-      <w:r>
-        <w:rPr>
-          <w:rFonts w:cstheme="minorHAnsi"/>
-        </w:rPr>
-        <w:t xml:space="preserve"> in my course,</w:t>
-      </w:r>
-      <w:r>
-        <w:rPr>
-          <w:rFonts w:cstheme="minorHAnsi"/>
-        </w:rPr>
-        <w:t xml:space="preserve"> </w:t>
-      </w:r>
-      <w:r>
-        <w:rPr>
-          <w:rFonts w:cstheme="minorHAnsi"/>
-        </w:rPr>
-        <w:t xml:space="preserve">to write the HTML, CSS and </w:t>
-      </w:r>
-      <w:r>
-        <w:rPr>
-          <w:rFonts w:cstheme="minorHAnsi"/>
-        </w:rPr>
-        <w:t>JavaScript</w:t>
-      </w:r>
-      <w:r>
-        <w:rPr>
-          <w:rFonts w:cstheme="minorHAnsi"/>
-        </w:rPr>
-        <w:t xml:space="preserve"> code needed for this simple app. The code is fairly basic, it has </w:t>
-      </w:r>
-      <w:proofErr w:type="gramStart"/>
-      <w:r>
-        <w:rPr>
-          <w:rFonts w:cstheme="minorHAnsi"/>
-        </w:rPr>
-        <w:t>fetch</w:t>
-      </w:r>
-      <w:proofErr w:type="gramEnd"/>
-      <w:r>
-        <w:rPr>
-          <w:rFonts w:cstheme="minorHAnsi"/>
-        </w:rPr>
-        <w:t xml:space="preserve"> requests for the </w:t>
-      </w:r>
-      <w:r>
-        <w:rPr>
-          <w:rFonts w:cstheme="minorHAnsi"/>
-        </w:rPr>
-        <w:t>individual</w:t>
-      </w:r>
-      <w:r>
-        <w:rPr>
-          <w:rFonts w:cstheme="minorHAnsi"/>
-        </w:rPr>
-        <w:t xml:space="preserve"> </w:t>
-      </w:r>
-      <w:r>
-        <w:rPr>
-          <w:rFonts w:cstheme="minorHAnsi"/>
-        </w:rPr>
-        <w:t>cocktails</w:t>
-      </w:r>
-      <w:r>
-        <w:rPr>
-          <w:rFonts w:cstheme="minorHAnsi"/>
-        </w:rPr>
-        <w:t xml:space="preserve"> and </w:t>
-      </w:r>
-      <w:r>
-        <w:rPr>
-          <w:rFonts w:cstheme="minorHAnsi"/>
-        </w:rPr>
-        <w:t xml:space="preserve">the API </w:t>
-      </w:r>
-      <w:r>
-        <w:rPr>
-          <w:rFonts w:cstheme="minorHAnsi"/>
-        </w:rPr>
-        <w:t>data</w:t>
-      </w:r>
-      <w:r>
-        <w:rPr>
-          <w:rFonts w:cstheme="minorHAnsi"/>
-        </w:rPr>
-        <w:t xml:space="preserve"> I used was</w:t>
-      </w:r>
-      <w:r>
-        <w:rPr>
-          <w:rFonts w:cstheme="minorHAnsi"/>
-        </w:rPr>
-        <w:t xml:space="preserve"> for the images, ingredients, measures and instructions. The </w:t>
-      </w:r>
-      <w:r>
-        <w:rPr>
-          <w:rFonts w:cstheme="minorHAnsi"/>
-        </w:rPr>
-        <w:t>ingredients</w:t>
-      </w:r>
-      <w:r>
-        <w:rPr>
-          <w:rFonts w:cstheme="minorHAnsi"/>
-        </w:rPr>
-        <w:t xml:space="preserve"> and measures weren’t consistent across all the cocktails</w:t>
-      </w:r>
-      <w:r>
-        <w:rPr>
-          <w:rFonts w:cstheme="minorHAnsi"/>
-        </w:rPr>
-        <w:t xml:space="preserve"> and if you just iterated over them all you would get a lot of ‘null’ statements displayed</w:t>
-      </w:r>
-      <w:r>
-        <w:rPr>
-          <w:rFonts w:cstheme="minorHAnsi"/>
-        </w:rPr>
-        <w:t xml:space="preserve"> so I had to tailor </w:t>
-      </w:r>
-      <w:r>
-        <w:rPr>
-          <w:rFonts w:cstheme="minorHAnsi"/>
-        </w:rPr>
-        <w:t xml:space="preserve">the </w:t>
-      </w:r>
-      <w:r>
-        <w:rPr>
-          <w:rFonts w:cstheme="minorHAnsi"/>
-        </w:rPr>
-        <w:t>length of each cocktail iteration</w:t>
-      </w:r>
-      <w:r>
-        <w:rPr>
-          <w:rFonts w:cstheme="minorHAnsi"/>
-        </w:rPr>
-        <w:t>.</w:t>
-      </w:r>
-      <w:r>
-        <w:rPr>
-          <w:rFonts w:cstheme="minorHAnsi"/>
-        </w:rPr>
-        <w:t xml:space="preserve"> I also encountered unwanted nulls when an ingredient didn’t have a standard measure </w:t>
-      </w:r>
-      <w:proofErr w:type="gramStart"/>
-      <w:r>
-        <w:rPr>
-          <w:rFonts w:cstheme="minorHAnsi"/>
-        </w:rPr>
-        <w:t>i.e.</w:t>
-      </w:r>
-      <w:proofErr w:type="gramEnd"/>
-      <w:r>
-        <w:rPr>
-          <w:rFonts w:cstheme="minorHAnsi"/>
-        </w:rPr>
-        <w:t xml:space="preserve"> slice of lemon is an ingredient but it didn’t come with a set measurement so I had to display the ingredient on its own to avoid getting a result like; ‘null: slice of lemon’. To fulfill the </w:t>
-      </w:r>
-      <w:r>
-        <w:rPr>
-          <w:rFonts w:cstheme="minorHAnsi"/>
-        </w:rPr>
-        <w:t>interactivity</w:t>
-      </w:r>
-      <w:r>
-        <w:rPr>
-          <w:rFonts w:cstheme="minorHAnsi"/>
-        </w:rPr>
-        <w:t xml:space="preserve"> requirements,</w:t>
-      </w:r>
-      <w:r>
-        <w:rPr>
-          <w:rFonts w:cstheme="minorHAnsi"/>
-        </w:rPr>
-        <w:t xml:space="preserve"> I added an animated like button </w:t>
-      </w:r>
-      <w:r>
-        <w:rPr>
-          <w:rFonts w:cstheme="minorHAnsi"/>
-        </w:rPr>
-        <w:t>to each cocktail</w:t>
-      </w:r>
-      <w:r>
-        <w:rPr>
-          <w:rFonts w:cstheme="minorHAnsi"/>
-        </w:rPr>
-        <w:t>. When clicked the font and the heart change from black to pink,</w:t>
-      </w:r>
-      <w:r>
-        <w:rPr>
-          <w:rFonts w:cstheme="minorHAnsi"/>
-        </w:rPr>
-        <w:t xml:space="preserve"> the like goes</w:t>
-      </w:r>
-      <w:r>
-        <w:rPr>
-          <w:rFonts w:cstheme="minorHAnsi"/>
-        </w:rPr>
-        <w:t xml:space="preserve"> from ‘like’ to ‘liked’ and the heart </w:t>
-      </w:r>
-      <w:r>
-        <w:rPr>
-          <w:rFonts w:cstheme="minorHAnsi"/>
-        </w:rPr>
-        <w:t>does a little rotation/flip to the left.</w:t>
+        <w:t xml:space="preserve">the skills I have learned so far in my course plus getting </w:t>
+      </w:r>
+      <w:r>
+        <w:rPr>
+          <w:rFonts w:cstheme="minorHAnsi"/>
+        </w:rPr>
+        <w:t>some help from Google and a friend</w:t>
+      </w:r>
+      <w:r>
+        <w:rPr>
+          <w:rFonts w:cstheme="minorHAnsi"/>
+        </w:rPr>
+        <w:t xml:space="preserve"> of mine</w:t>
+      </w:r>
+      <w:r>
+        <w:rPr>
+          <w:rFonts w:cstheme="minorHAnsi"/>
+        </w:rPr>
+        <w:t>, I changed the app to a cocktail recipe finder</w:t>
+      </w:r>
+      <w:r>
+        <w:rPr>
+          <w:rFonts w:cstheme="minorHAnsi"/>
+        </w:rPr>
+        <w:t>,</w:t>
+      </w:r>
+      <w:r>
+        <w:rPr>
+          <w:rFonts w:cstheme="minorHAnsi"/>
+        </w:rPr>
+        <w:t xml:space="preserve"> which uses the search by cocktail API from </w:t>
+      </w:r>
+      <w:hyperlink r:id="rId6" w:history="1">
+        <w:r>
+          <w:rPr>
+            <w:rStyle w:val="Hyperlink"/>
+            <w:rFonts w:cstheme="minorHAnsi"/>
+          </w:rPr>
+          <w:t>TheCocktailDB.com</w:t>
+        </w:r>
+      </w:hyperlink>
+      <w:r>
+        <w:rPr>
+          <w:rStyle w:val="Hyperlink"/>
+          <w:rFonts w:cstheme="minorHAnsi"/>
+        </w:rPr>
+        <w:t xml:space="preserve">. </w:t>
+      </w:r>
+      <w:r>
+        <w:rPr>
+          <w:rStyle w:val="Hyperlink"/>
+          <w:rFonts w:cstheme="minorHAnsi"/>
+          <w:color w:val="auto"/>
+          <w:u w:val="none"/>
+        </w:rPr>
+        <w:t xml:space="preserve">The </w:t>
+      </w:r>
+      <w:r>
+        <w:rPr>
+          <w:rStyle w:val="Hyperlink"/>
+          <w:rFonts w:cstheme="minorHAnsi"/>
+          <w:color w:val="auto"/>
+          <w:u w:val="none"/>
+        </w:rPr>
+        <w:t>app is still basic, but it is more interactive with using the search bar to look up cocktails and depending on the cocktail searched, there could be search results for multiple cocktail recipes displayed. I also added the ability to like each cocktail with an animated like button that displays a pink heart that rotates to the left when clicked.</w:t>
       </w:r>
     </w:p>
     <w:p>
@@ -729,7 +623,13 @@
         <w:rPr>
           <w:rFonts w:cstheme="minorHAnsi"/>
         </w:rPr>
-        <w:t>Delivering the Single Page Application</w:t>
+        <w:t xml:space="preserve">Delivering the </w:t>
+      </w:r>
+      <w:r>
+        <w:rPr>
+          <w:rFonts w:cstheme="minorHAnsi"/>
+        </w:rPr>
+        <w:t>SPA</w:t>
       </w:r>
     </w:p>
     <w:p>
@@ -858,47 +758,72 @@
         <w:rPr>
           <w:rFonts w:cstheme="minorHAnsi"/>
         </w:rPr>
-        <w:t xml:space="preserve">Overall </w:t>
-      </w:r>
-      <w:r>
-        <w:rPr>
-          <w:rFonts w:cstheme="minorHAnsi"/>
-        </w:rPr>
-        <w:t xml:space="preserve">I’m happy with the way my </w:t>
-      </w:r>
-      <w:hyperlink r:id="rId6" w:history="1">
-        <w:r>
-          <w:rPr>
-            <w:rStyle w:val="Hyperlink"/>
-            <w:rFonts w:cstheme="minorHAnsi"/>
-          </w:rPr>
-          <w:t xml:space="preserve">cocktail recipe </w:t>
-        </w:r>
-        <w:r>
-          <w:rPr>
-            <w:rStyle w:val="Hyperlink"/>
-            <w:rFonts w:cstheme="minorHAnsi"/>
-          </w:rPr>
-          <w:t>app</w:t>
-        </w:r>
-      </w:hyperlink>
-      <w:r>
-        <w:rPr>
-          <w:rFonts w:cstheme="minorHAnsi"/>
-        </w:rPr>
-        <w:t xml:space="preserve"> turned out, it is </w:t>
-      </w:r>
-      <w:r>
-        <w:rPr>
-          <w:rFonts w:cstheme="minorHAnsi"/>
-        </w:rPr>
-        <w:t>simple</w:t>
-      </w:r>
-      <w:r>
-        <w:rPr>
-          <w:rFonts w:cstheme="minorHAnsi"/>
-        </w:rPr>
-        <w:t xml:space="preserve"> and the code could definitely be smarter and </w:t>
+        <w:t>Overall,</w:t>
+      </w:r>
+      <w:r>
+        <w:rPr>
+          <w:rFonts w:cstheme="minorHAnsi"/>
+        </w:rPr>
+        <w:t xml:space="preserve"> </w:t>
+      </w:r>
+      <w:r>
+        <w:rPr>
+          <w:rFonts w:cstheme="minorHAnsi"/>
+        </w:rPr>
+        <w:t xml:space="preserve">I’m </w:t>
+      </w:r>
+      <w:proofErr w:type="gramStart"/>
+      <w:r>
+        <w:rPr>
+          <w:rFonts w:cstheme="minorHAnsi"/>
+        </w:rPr>
+        <w:t xml:space="preserve">really </w:t>
+      </w:r>
+      <w:r>
+        <w:rPr>
+          <w:rFonts w:cstheme="minorHAnsi"/>
+        </w:rPr>
+        <w:t>happy</w:t>
+      </w:r>
+      <w:proofErr w:type="gramEnd"/>
+      <w:r>
+        <w:rPr>
+          <w:rFonts w:cstheme="minorHAnsi"/>
+        </w:rPr>
+        <w:t xml:space="preserve"> with the way my </w:t>
+      </w:r>
+      <w:r>
+        <w:t xml:space="preserve">cocktail recipe finder app </w:t>
+      </w:r>
+      <w:r>
+        <w:rPr>
+          <w:rFonts w:cstheme="minorHAnsi"/>
+        </w:rPr>
+        <w:t xml:space="preserve">turned out, it is </w:t>
+      </w:r>
+      <w:r>
+        <w:rPr>
+          <w:rFonts w:cstheme="minorHAnsi"/>
+        </w:rPr>
+        <w:t>simple,</w:t>
+      </w:r>
+      <w:r>
+        <w:rPr>
+          <w:rFonts w:cstheme="minorHAnsi"/>
+        </w:rPr>
+        <w:t xml:space="preserve"> and the code could </w:t>
+      </w:r>
+      <w:r>
+        <w:rPr>
+          <w:rFonts w:cstheme="minorHAnsi"/>
+        </w:rPr>
+        <w:t>probably</w:t>
+      </w:r>
+      <w:r>
+        <w:rPr>
+          <w:rFonts w:cstheme="minorHAnsi"/>
+        </w:rPr>
+        <w:t xml:space="preserve"> be smarter and </w:t>
       </w:r>
       <w:r>
         <w:rPr>

</xml_diff>

<commit_message>
updated some wording on blog
</commit_message>
<xml_diff>
--- a/Blog_Javascript_Project.docx
+++ b/Blog_Javascript_Project.docx
@@ -610,7 +610,25 @@
           <w:color w:val="auto"/>
           <w:u w:val="none"/>
         </w:rPr>
-        <w:t>app is still basic, but it is more interactive with using the search bar to look up cocktails and depending on the cocktail searched, there could be search results for multiple cocktail recipes displayed. I also added the ability to like each cocktail with an animated like button that displays a pink heart that rotates to the left when clicked.</w:t>
+        <w:t xml:space="preserve">app is still basic, but it is more interactive with using the search bar to look up cocktails and depending on the cocktail searched, there could be search results for multiple cocktail recipes displayed. I also added the ability to like each cocktail with an animated like button that displays a pink heart that </w:t>
+      </w:r>
+      <w:r>
+        <w:rPr>
+          <w:rStyle w:val="Hyperlink"/>
+          <w:rFonts w:cstheme="minorHAnsi"/>
+          <w:color w:val="auto"/>
+          <w:u w:val="none"/>
+        </w:rPr>
+        <w:t>flips/</w:t>
+      </w:r>
+      <w:r>
+        <w:rPr>
+          <w:rStyle w:val="Hyperlink"/>
+          <w:rFonts w:cstheme="minorHAnsi"/>
+          <w:color w:val="auto"/>
+          <w:u w:val="none"/>
+        </w:rPr>
+        <w:t>rotates to the left when clicked.</w:t>
       </w:r>
     </w:p>
     <w:p>
@@ -887,9 +905,9 @@
         </w:rPr>
         <w:lastRenderedPageBreak/>
         <w:drawing>
-          <wp:inline distT="0" distB="0" distL="0" distR="0" wp14:anchorId="1471AC76" wp14:editId="2545514D">
-            <wp:extent cx="5652770" cy="3157042"/>
-            <wp:effectExtent l="0" t="0" r="5080" b="5715"/>
+          <wp:inline distT="0" distB="0" distL="0" distR="0" wp14:anchorId="0FFDDA58" wp14:editId="0471293E">
+            <wp:extent cx="5610225" cy="3228975"/>
+            <wp:effectExtent l="0" t="0" r="9525" b="9525"/>
             <wp:docPr id="1" name="Picture 1"/>
             <wp:cNvGraphicFramePr>
               <a:graphicFrameLocks xmlns:a="http://schemas.openxmlformats.org/drawingml/2006/main" noChangeAspect="1"/>
@@ -903,13 +921,13 @@
                   </pic:nvPicPr>
                   <pic:blipFill rotWithShape="1">
                     <a:blip r:embed="rId7"/>
-                    <a:srcRect t="10595" r="1359" b="6764"/>
+                    <a:srcRect l="166" t="9972" r="1950" b="5518"/>
                     <a:stretch/>
                   </pic:blipFill>
                   <pic:spPr bwMode="auto">
                     <a:xfrm>
                       <a:off x="0" y="0"/>
-                      <a:ext cx="5653656" cy="3157537"/>
+                      <a:ext cx="5610225" cy="3228975"/>
                     </a:xfrm>
                     <a:prstGeom prst="rect">
                       <a:avLst/>

</xml_diff>